<commit_message>
Plan de Gestión de Costes
</commit_message>
<xml_diff>
--- a/sources/Plan de Gestión de Costes.dotm.docx
+++ b/sources/Plan de Gestión de Costes.dotm.docx
@@ -269,6 +269,14 @@
             </w:pPr>
             <w:r>
               <w:rPr>
+                <w:color w:val="808080"/>
+                <w:highlight w:val="yellow"/>
+                <w:rtl w:val="0"/>
+              </w:rPr>
+              <w:t xml:space="preserve">&lt;&lt;EDITAR&gt;&gt;</w:t>
+            </w:r>
+            <w:r>
+              <w:rPr>
                 <w:rtl w:val="0"/>
               </w:rPr>
             </w:r>
@@ -283,9 +291,10 @@
             <w:r>
               <w:rPr>
                 <w:color w:val="808080"/>
-                <w:rtl w:val="0"/>
-              </w:rPr>
-              <w:t xml:space="preserve">Click here to enter text.</w:t>
+                <w:highlight w:val="yellow"/>
+                <w:rtl w:val="0"/>
+              </w:rPr>
+              <w:t xml:space="preserve">&lt;&lt;EDITAR&gt;&gt;</w:t>
             </w:r>
             <w:r>
               <w:rPr>
@@ -303,9 +312,10 @@
             <w:r>
               <w:rPr>
                 <w:color w:val="808080"/>
-                <w:rtl w:val="0"/>
-              </w:rPr>
-              <w:t xml:space="preserve">Click here to enter text.</w:t>
+                <w:highlight w:val="yellow"/>
+                <w:rtl w:val="0"/>
+              </w:rPr>
+              <w:t xml:space="preserve">&lt;&lt;EDITAR&gt;&gt;</w:t>
             </w:r>
             <w:r>
               <w:rPr>
@@ -767,14 +777,24 @@
           <w:tcPr/>
           <w:p>
             <w:pPr>
-              <w:rPr/>
+              <w:rPr>
+                <w:highlight w:val="yellow"/>
+              </w:rPr>
             </w:pPr>
             <w:r>
               <w:rPr>
                 <w:color w:val="808080"/>
                 <w:rtl w:val="0"/>
               </w:rPr>
-              <w:t xml:space="preserve">Informe de costos y formato: Se definen los formatos y la frecuencia de presentación de los diferentes informes de costos. &lt;&lt;EDITAR&gt;&gt;</w:t>
+              <w:t xml:space="preserve">Informe de costos y formato: Se definen los formatos y la frecuencia de presentación de los diferentes informes de costos. </w:t>
+            </w:r>
+            <w:r>
+              <w:rPr>
+                <w:color w:val="808080"/>
+                <w:highlight w:val="yellow"/>
+                <w:rtl w:val="0"/>
+              </w:rPr>
+              <w:t xml:space="preserve">&lt;&lt;EDITAR&gt;&gt;</w:t>
             </w:r>
             <w:r>
               <w:rPr>

</xml_diff>